<commit_message>
Fixed rich format export of project detail
</commit_message>
<xml_diff>
--- a/templates/pdd_template.docx
+++ b/templates/pdd_template.docx
@@ -3,17 +3,7 @@
 <w:document xmlns:wpc="http://schemas.microsoft.com/office/word/2010/wordprocessingCanvas" xmlns:cx="http://schemas.microsoft.com/office/drawing/2014/chartex" xmlns:cx1="http://schemas.microsoft.com/office/drawing/2015/9/8/chartex" xmlns:cx2="http://schemas.microsoft.com/office/drawing/2015/10/21/chartex" xmlns:cx3="http://schemas.microsoft.com/office/drawing/2016/5/9/chartex" xmlns:cx4="http://schemas.microsoft.com/office/drawing/2016/5/10/chartex" xmlns:cx5="http://schemas.microsoft.com/office/drawing/2016/5/11/chartex" xmlns:cx6="http://schemas.microsoft.com/office/drawing/2016/5/12/chartex" xmlns:cx7="http://schemas.microsoft.com/office/drawing/2016/5/13/chartex" xmlns:cx8="http://schemas.microsoft.com/office/drawing/2016/5/14/chartex" xmlns:mc="http://schemas.openxmlformats.org/markup-compatibility/2006" xmlns:aink="http://schemas.microsoft.com/office/drawing/2016/ink" xmlns:am3d="http://schemas.microsoft.com/office/drawing/2017/model3d" xmlns:o="urn:schemas-microsoft-com:office:office" xmlns:oel="http://schemas.microsoft.com/office/2019/extlst" xmlns:r="http://schemas.openxmlformats.org/officeDocument/2006/relationships" xmlns:m="http://schemas.openxmlformats.org/officeDocument/2006/math" xmlns:v="urn:schemas-microsoft-com:vml" xmlns:wp14="http://schemas.microsoft.com/office/word/2010/wordprocessingDrawing" xmlns:wp="http://schemas.openxmlformats.org/drawingml/2006/wordprocessingDrawing" xmlns:w10="urn:schemas-microsoft-com:office:word" xmlns:w="http://schemas.openxmlformats.org/wordprocessingml/2006/main" xmlns:w14="http://schemas.microsoft.com/office/word/2010/wordml" xmlns:w15="http://schemas.microsoft.com/office/word/2012/wordml" xmlns:w16cex="http://schemas.microsoft.com/office/word/2018/wordml/cex" xmlns:w16cid="http://schemas.microsoft.com/office/word/2016/wordml/cid" xmlns:w16="http://schemas.microsoft.com/office/word/2018/wordml" xmlns:w16du="http://schemas.microsoft.com/office/word/2023/wordml/word16du" xmlns:w16sdtdh="http://schemas.microsoft.com/office/word/2020/wordml/sdtdatahash" xmlns:w16sdtfl="http://schemas.microsoft.com/office/word/2024/wordml/sdtformatlock" xmlns:w16se="http://schemas.microsoft.com/office/word/2015/wordml/symex" xmlns:wpg="http://schemas.microsoft.com/office/word/2010/wordprocessingGroup" xmlns:wpi="http://schemas.microsoft.com/office/word/2010/wordprocessingInk" xmlns:wne="http://schemas.microsoft.com/office/word/2006/wordml" xmlns:wps="http://schemas.microsoft.com/office/word/2010/wordprocessingShape" mc:Ignorable="w14 w15 w16se w16cid w16 w16cex w16sdtdh w16sdtfl w16du wp14">
   <w:body>
     <w:p>
-      <w:pPr>
-        <w:rPr>
-          <w:sz w:val="20"/>
-          <w:szCs w:val="20"/>
-        </w:rPr>
-      </w:pPr>
       <w:r>
-        <w:rPr>
-          <w:sz w:val="20"/>
-          <w:szCs w:val="20"/>
-        </w:rPr>
         <w:t xml:space="preserve"> </w:t>
       </w:r>
     </w:p>
@@ -140,7 +130,7 @@
         <w:noProof/>
       </w:rPr>
       <w:drawing>
-        <wp:anchor distT="0" distB="0" distL="114300" distR="114300" simplePos="0" relativeHeight="251658240" behindDoc="1" locked="0" layoutInCell="1" allowOverlap="1" wp14:anchorId="60B8308B" wp14:editId="213370BC">
+        <wp:anchor distT="0" distB="0" distL="114300" distR="114300" simplePos="0" relativeHeight="251658240" behindDoc="1" locked="0" layoutInCell="1" allowOverlap="1" wp14:anchorId="1C014098" wp14:editId="7717C568">
           <wp:simplePos x="0" y="0"/>
           <wp:positionH relativeFrom="page">
             <wp:posOffset>6237605</wp:posOffset>
@@ -200,7 +190,7 @@
         <w:noProof/>
       </w:rPr>
       <w:drawing>
-        <wp:anchor distT="0" distB="0" distL="114300" distR="114300" simplePos="0" relativeHeight="251658241" behindDoc="1" locked="0" layoutInCell="1" allowOverlap="1" wp14:anchorId="357095CC" wp14:editId="6300651A">
+        <wp:anchor distT="0" distB="0" distL="114300" distR="114300" simplePos="0" relativeHeight="251658241" behindDoc="1" locked="0" layoutInCell="1" allowOverlap="1" wp14:anchorId="65FD1DD7" wp14:editId="3A6EB312">
           <wp:simplePos x="0" y="0"/>
           <wp:positionH relativeFrom="page">
             <wp:posOffset>11875</wp:posOffset>
@@ -265,6 +255,45 @@
 <file path=word/numbering.xml><?xml version="1.0" encoding="utf-8"?>
 <w:numbering xmlns:wpc="http://schemas.microsoft.com/office/word/2010/wordprocessingCanvas" xmlns:cx="http://schemas.microsoft.com/office/drawing/2014/chartex" xmlns:cx1="http://schemas.microsoft.com/office/drawing/2015/9/8/chartex" xmlns:cx2="http://schemas.microsoft.com/office/drawing/2015/10/21/chartex" xmlns:cx3="http://schemas.microsoft.com/office/drawing/2016/5/9/chartex" xmlns:cx4="http://schemas.microsoft.com/office/drawing/2016/5/10/chartex" xmlns:cx5="http://schemas.microsoft.com/office/drawing/2016/5/11/chartex" xmlns:cx6="http://schemas.microsoft.com/office/drawing/2016/5/12/chartex" xmlns:cx7="http://schemas.microsoft.com/office/drawing/2016/5/13/chartex" xmlns:cx8="http://schemas.microsoft.com/office/drawing/2016/5/14/chartex" xmlns:mc="http://schemas.openxmlformats.org/markup-compatibility/2006" xmlns:aink="http://schemas.microsoft.com/office/drawing/2016/ink" xmlns:am3d="http://schemas.microsoft.com/office/drawing/2017/model3d" xmlns:o="urn:schemas-microsoft-com:office:office" xmlns:oel="http://schemas.microsoft.com/office/2019/extlst" xmlns:r="http://schemas.openxmlformats.org/officeDocument/2006/relationships" xmlns:m="http://schemas.openxmlformats.org/officeDocument/2006/math" xmlns:v="urn:schemas-microsoft-com:vml" xmlns:wp14="http://schemas.microsoft.com/office/word/2010/wordprocessingDrawing" xmlns:wp="http://schemas.openxmlformats.org/drawingml/2006/wordprocessingDrawing" xmlns:w10="urn:schemas-microsoft-com:office:word" xmlns:w="http://schemas.openxmlformats.org/wordprocessingml/2006/main" xmlns:w14="http://schemas.microsoft.com/office/word/2010/wordml" xmlns:w15="http://schemas.microsoft.com/office/word/2012/wordml" xmlns:w16cex="http://schemas.microsoft.com/office/word/2018/wordml/cex" xmlns:w16cid="http://schemas.microsoft.com/office/word/2016/wordml/cid" xmlns:w16="http://schemas.microsoft.com/office/word/2018/wordml" xmlns:w16du="http://schemas.microsoft.com/office/word/2023/wordml/word16du" xmlns:w16sdtdh="http://schemas.microsoft.com/office/word/2020/wordml/sdtdatahash" xmlns:w16sdtfl="http://schemas.microsoft.com/office/word/2024/wordml/sdtformatlock" xmlns:w16se="http://schemas.microsoft.com/office/word/2015/wordml/symex" xmlns:wpg="http://schemas.microsoft.com/office/word/2010/wordprocessingGroup" xmlns:wpi="http://schemas.microsoft.com/office/word/2010/wordprocessingInk" xmlns:wne="http://schemas.microsoft.com/office/word/2006/wordml" xmlns:wps="http://schemas.microsoft.com/office/word/2010/wordprocessingShape" mc:Ignorable="w14 w15 w16se w16cid w16 w16cex w16sdtdh w16sdtfl w16du wp14">
   <w:abstractNum w:abstractNumId="0" w15:restartNumberingAfterBreak="0">
+    <w:nsid w:val="FFFFFF88"/>
+    <w:multiLevelType w:val="singleLevel"/>
+    <w:tmpl w:val="FDC4D436"/>
+    <w:lvl w:ilvl="0">
+      <w:start w:val="1"/>
+      <w:numFmt w:val="decimal"/>
+      <w:pStyle w:val="ListNumber"/>
+      <w:lvlText w:val="%1."/>
+      <w:lvlJc w:val="left"/>
+      <w:pPr>
+        <w:tabs>
+          <w:tab w:val="num" w:pos="360"/>
+        </w:tabs>
+        <w:ind w:left="360" w:hanging="360"/>
+      </w:pPr>
+    </w:lvl>
+  </w:abstractNum>
+  <w:abstractNum w:abstractNumId="1" w15:restartNumberingAfterBreak="0">
+    <w:nsid w:val="FFFFFF89"/>
+    <w:multiLevelType w:val="singleLevel"/>
+    <w:tmpl w:val="8A3CC060"/>
+    <w:lvl w:ilvl="0">
+      <w:start w:val="1"/>
+      <w:numFmt w:val="bullet"/>
+      <w:pStyle w:val="ListBullet"/>
+      <w:lvlText w:val=""/>
+      <w:lvlJc w:val="left"/>
+      <w:pPr>
+        <w:tabs>
+          <w:tab w:val="num" w:pos="360"/>
+        </w:tabs>
+        <w:ind w:left="360" w:hanging="360"/>
+      </w:pPr>
+      <w:rPr>
+        <w:rFonts w:ascii="Symbol" w:hAnsi="Symbol" w:hint="default"/>
+      </w:rPr>
+    </w:lvl>
+  </w:abstractNum>
+  <w:abstractNum w:abstractNumId="2" w15:restartNumberingAfterBreak="0">
     <w:nsid w:val="0FA849A7"/>
     <w:multiLevelType w:val="multilevel"/>
     <w:tmpl w:val="C52EEB9A"/>
@@ -413,7 +442,7 @@
       </w:rPr>
     </w:lvl>
   </w:abstractNum>
-  <w:abstractNum w:abstractNumId="1" w15:restartNumberingAfterBreak="0">
+  <w:abstractNum w:abstractNumId="3" w15:restartNumberingAfterBreak="0">
     <w:nsid w:val="19144889"/>
     <w:multiLevelType w:val="multilevel"/>
     <w:tmpl w:val="D1DC5CCC"/>
@@ -562,7 +591,7 @@
       </w:rPr>
     </w:lvl>
   </w:abstractNum>
-  <w:abstractNum w:abstractNumId="2" w15:restartNumberingAfterBreak="0">
+  <w:abstractNum w:abstractNumId="4" w15:restartNumberingAfterBreak="0">
     <w:nsid w:val="29B716B9"/>
     <w:multiLevelType w:val="multilevel"/>
     <w:tmpl w:val="E2BE1E7A"/>
@@ -711,7 +740,7 @@
       </w:rPr>
     </w:lvl>
   </w:abstractNum>
-  <w:abstractNum w:abstractNumId="3" w15:restartNumberingAfterBreak="0">
+  <w:abstractNum w:abstractNumId="5" w15:restartNumberingAfterBreak="0">
     <w:nsid w:val="2B301269"/>
     <w:multiLevelType w:val="hybridMultilevel"/>
     <w:tmpl w:val="F8BE3FC8"/>
@@ -801,7 +830,7 @@
       </w:pPr>
     </w:lvl>
   </w:abstractNum>
-  <w:abstractNum w:abstractNumId="4" w15:restartNumberingAfterBreak="0">
+  <w:abstractNum w:abstractNumId="6" w15:restartNumberingAfterBreak="0">
     <w:nsid w:val="2BB60DB6"/>
     <w:multiLevelType w:val="multilevel"/>
     <w:tmpl w:val="88A8399E"/>
@@ -950,7 +979,7 @@
       </w:rPr>
     </w:lvl>
   </w:abstractNum>
-  <w:abstractNum w:abstractNumId="5" w15:restartNumberingAfterBreak="0">
+  <w:abstractNum w:abstractNumId="7" w15:restartNumberingAfterBreak="0">
     <w:nsid w:val="4B523E1E"/>
     <w:multiLevelType w:val="multilevel"/>
     <w:tmpl w:val="67CC9874"/>
@@ -1099,7 +1128,7 @@
       </w:rPr>
     </w:lvl>
   </w:abstractNum>
-  <w:abstractNum w:abstractNumId="6" w15:restartNumberingAfterBreak="0">
+  <w:abstractNum w:abstractNumId="8" w15:restartNumberingAfterBreak="0">
     <w:nsid w:val="560D7DC4"/>
     <w:multiLevelType w:val="multilevel"/>
     <w:tmpl w:val="48ECD9D4"/>
@@ -1248,7 +1277,7 @@
       </w:rPr>
     </w:lvl>
   </w:abstractNum>
-  <w:abstractNum w:abstractNumId="7" w15:restartNumberingAfterBreak="0">
+  <w:abstractNum w:abstractNumId="9" w15:restartNumberingAfterBreak="0">
     <w:nsid w:val="5EFA665A"/>
     <w:multiLevelType w:val="hybridMultilevel"/>
     <w:tmpl w:val="B58C6D60"/>
@@ -1334,7 +1363,7 @@
       </w:pPr>
     </w:lvl>
   </w:abstractNum>
-  <w:abstractNum w:abstractNumId="8" w15:restartNumberingAfterBreak="0">
+  <w:abstractNum w:abstractNumId="10" w15:restartNumberingAfterBreak="0">
     <w:nsid w:val="71E64699"/>
     <w:multiLevelType w:val="hybridMultilevel"/>
     <w:tmpl w:val="B53089EE"/>
@@ -1424,7 +1453,7 @@
       </w:pPr>
     </w:lvl>
   </w:abstractNum>
-  <w:abstractNum w:abstractNumId="9" w15:restartNumberingAfterBreak="0">
+  <w:abstractNum w:abstractNumId="11" w15:restartNumberingAfterBreak="0">
     <w:nsid w:val="72236722"/>
     <w:multiLevelType w:val="multilevel"/>
     <w:tmpl w:val="850C868C"/>
@@ -1574,34 +1603,40 @@
     </w:lvl>
   </w:abstractNum>
   <w:num w:numId="1" w16cid:durableId="485364839">
+    <w:abstractNumId w:val="11"/>
+  </w:num>
+  <w:num w:numId="2" w16cid:durableId="1024406491">
+    <w:abstractNumId w:val="3"/>
+  </w:num>
+  <w:num w:numId="3" w16cid:durableId="459610151">
+    <w:abstractNumId w:val="2"/>
+  </w:num>
+  <w:num w:numId="4" w16cid:durableId="579020155">
+    <w:abstractNumId w:val="8"/>
+  </w:num>
+  <w:num w:numId="5" w16cid:durableId="1816531873">
+    <w:abstractNumId w:val="6"/>
+  </w:num>
+  <w:num w:numId="6" w16cid:durableId="1254318445">
+    <w:abstractNumId w:val="4"/>
+  </w:num>
+  <w:num w:numId="7" w16cid:durableId="357004360">
+    <w:abstractNumId w:val="7"/>
+  </w:num>
+  <w:num w:numId="8" w16cid:durableId="1542666906">
     <w:abstractNumId w:val="9"/>
   </w:num>
-  <w:num w:numId="2" w16cid:durableId="1024406491">
+  <w:num w:numId="9" w16cid:durableId="12340144">
+    <w:abstractNumId w:val="10"/>
+  </w:num>
+  <w:num w:numId="10" w16cid:durableId="119034319">
+    <w:abstractNumId w:val="5"/>
+  </w:num>
+  <w:num w:numId="11" w16cid:durableId="1470170173">
     <w:abstractNumId w:val="1"/>
   </w:num>
-  <w:num w:numId="3" w16cid:durableId="459610151">
+  <w:num w:numId="12" w16cid:durableId="433474744">
     <w:abstractNumId w:val="0"/>
-  </w:num>
-  <w:num w:numId="4" w16cid:durableId="579020155">
-    <w:abstractNumId w:val="6"/>
-  </w:num>
-  <w:num w:numId="5" w16cid:durableId="1816531873">
-    <w:abstractNumId w:val="4"/>
-  </w:num>
-  <w:num w:numId="6" w16cid:durableId="1254318445">
-    <w:abstractNumId w:val="2"/>
-  </w:num>
-  <w:num w:numId="7" w16cid:durableId="357004360">
-    <w:abstractNumId w:val="5"/>
-  </w:num>
-  <w:num w:numId="8" w16cid:durableId="1542666906">
-    <w:abstractNumId w:val="7"/>
-  </w:num>
-  <w:num w:numId="9" w16cid:durableId="12340144">
-    <w:abstractNumId w:val="8"/>
-  </w:num>
-  <w:num w:numId="10" w16cid:durableId="119034319">
-    <w:abstractNumId w:val="3"/>
   </w:num>
 </w:numbering>
 </file>
@@ -1674,8 +1709,8 @@
     <w:lsdException w:name="macro" w:semiHidden="1" w:unhideWhenUsed="1"/>
     <w:lsdException w:name="toa heading" w:semiHidden="1" w:unhideWhenUsed="1"/>
     <w:lsdException w:name="List" w:semiHidden="1" w:unhideWhenUsed="1"/>
-    <w:lsdException w:name="List Bullet" w:semiHidden="1" w:unhideWhenUsed="1"/>
-    <w:lsdException w:name="List Number" w:semiHidden="1" w:unhideWhenUsed="1"/>
+    <w:lsdException w:name="List Bullet" w:semiHidden="1" w:unhideWhenUsed="1" w:qFormat="1"/>
+    <w:lsdException w:name="List Number" w:qFormat="1"/>
     <w:lsdException w:name="List 2" w:semiHidden="1" w:unhideWhenUsed="1"/>
     <w:lsdException w:name="List 3" w:semiHidden="1" w:unhideWhenUsed="1"/>
     <w:lsdException w:name="List 4" w:semiHidden="1" w:unhideWhenUsed="1"/>
@@ -2007,7 +2042,7 @@
     <w:name w:val="Normal"/>
     <w:next w:val="NoSpacing"/>
     <w:qFormat/>
-    <w:rsid w:val="0060409B"/>
+    <w:rsid w:val="00D50BB3"/>
     <w:pPr>
       <w:spacing w:line="259" w:lineRule="auto"/>
     </w:pPr>
@@ -2658,6 +2693,39 @@
       <w:sz w:val="24"/>
       <w:szCs w:val="24"/>
     </w:rPr>
+  </w:style>
+  <w:style w:type="paragraph" w:styleId="ListBullet">
+    <w:name w:val="List Bullet"/>
+    <w:basedOn w:val="Normal"/>
+    <w:uiPriority w:val="99"/>
+    <w:qFormat/>
+    <w:rsid w:val="00062B8D"/>
+    <w:pPr>
+      <w:numPr>
+        <w:numId w:val="11"/>
+      </w:numPr>
+      <w:contextualSpacing/>
+    </w:pPr>
+  </w:style>
+  <w:style w:type="character" w:styleId="LineNumber">
+    <w:name w:val="line number"/>
+    <w:basedOn w:val="DefaultParagraphFont"/>
+    <w:uiPriority w:val="99"/>
+    <w:unhideWhenUsed/>
+    <w:rsid w:val="00062B8D"/>
+  </w:style>
+  <w:style w:type="paragraph" w:styleId="ListNumber">
+    <w:name w:val="List Number"/>
+    <w:basedOn w:val="Normal"/>
+    <w:uiPriority w:val="99"/>
+    <w:qFormat/>
+    <w:rsid w:val="006A4955"/>
+    <w:pPr>
+      <w:numPr>
+        <w:numId w:val="12"/>
+      </w:numPr>
+      <w:contextualSpacing/>
+    </w:pPr>
   </w:style>
 </w:styles>
 </file>

</xml_diff>